<commit_message>
New test suites for event relation with/without magnitude, updated timeml test suite, updated general tests
</commit_message>
<xml_diff>
--- a/src/main/resources/docs/coref/TestSuite.docx
+++ b/src/main/resources/docs/coref/TestSuite.docx
@@ -19,8 +19,6 @@
         </w:rPr>
         <w:t>Test Cases</w:t>
       </w:r>
-      <w:bookmarkStart w:id="0" w:name="_GoBack"/>
-      <w:bookmarkEnd w:id="0"/>
     </w:p>
     <w:tbl>
       <w:tblPr>
@@ -269,6 +267,9 @@
           </w:tcPr>
           <w:p>
             <w:r>
+              <w:rPr>
+                <w:highlight w:val="red"/>
+              </w:rPr>
               <w:t>5</w:t>
             </w:r>
           </w:p>
@@ -601,6 +602,9 @@
           </w:tcPr>
           <w:p>
             <w:r>
+              <w:rPr>
+                <w:highlight w:val="red"/>
+              </w:rPr>
               <w:t>12</w:t>
             </w:r>
           </w:p>
@@ -696,6 +700,64 @@
           </w:tcPr>
           <w:p>
             <w:r>
+              <w:t xml:space="preserve">Allied forces landed in Sicily in July </w:t>
+            </w:r>
+            <w:proofErr w:type="gramStart"/>
+            <w:r>
+              <w:t>1943,</w:t>
+            </w:r>
+            <w:proofErr w:type="gramEnd"/>
+            <w:r>
+              <w:t xml:space="preserve"> and in Italy in </w:t>
+            </w:r>
+            <w:r>
+              <w:rPr>
+                <w:highlight w:val="yellow"/>
+              </w:rPr>
+              <w:t>September</w:t>
+            </w:r>
+            <w:r>
+              <w:t>.</w:t>
+            </w:r>
+          </w:p>
+        </w:tc>
+        <w:tc>
+          <w:tcPr>
+            <w:tcW w:w="990" w:type="dxa"/>
+          </w:tcPr>
+          <w:p>
+            <w:r>
+              <w:t>Merge</w:t>
+            </w:r>
+          </w:p>
+        </w:tc>
+      </w:tr>
+      <w:tr>
+        <w:tc>
+          <w:tcPr>
+            <w:tcW w:w="468" w:type="dxa"/>
+          </w:tcPr>
+          <w:p>
+            <w:r>
+              <w:rPr>
+                <w:highlight w:val="red"/>
+              </w:rPr>
+              <w:t>1</w:t>
+            </w:r>
+            <w:r>
+              <w:rPr>
+                <w:highlight w:val="red"/>
+              </w:rPr>
+              <w:t>5</w:t>
+            </w:r>
+          </w:p>
+        </w:tc>
+        <w:tc>
+          <w:tcPr>
+            <w:tcW w:w="11610" w:type="dxa"/>
+          </w:tcPr>
+          <w:p>
+            <w:r>
               <w:t xml:space="preserve">Phnom Penh, the capital of Cambodia, fell to followers of the Communist Party of Kampuchea, commonly known as the Khmer Rouge, on 17 April 1975. </w:t>
             </w:r>
             <w:r>
@@ -705,10 +767,7 @@
               <w:t>Over the next four years</w:t>
             </w:r>
             <w:r>
-              <w:t>, the Khmer Rouge enacted a genocidal policy that killed over one-fifth of all Cambodians, or more than a million people</w:t>
-            </w:r>
-            <w:r>
-              <w:t>.</w:t>
+              <w:t>, the Khmer Rouge enacted a genocidal policy that killed over one-fifth of all Cambodians, or more than a million people.</w:t>
             </w:r>
           </w:p>
         </w:tc>
@@ -730,7 +789,16 @@
           </w:tcPr>
           <w:p>
             <w:r>
-              <w:t>15</w:t>
+              <w:rPr>
+                <w:highlight w:val="red"/>
+              </w:rPr>
+              <w:t>1</w:t>
+            </w:r>
+            <w:r>
+              <w:rPr>
+                <w:highlight w:val="red"/>
+              </w:rPr>
+              <w:t>6</w:t>
             </w:r>
           </w:p>
         </w:tc>
@@ -766,9 +834,1771 @@
       </w:tr>
     </w:tbl>
     <w:p/>
+    <w:p>
+      <w:r>
+        <w:lastRenderedPageBreak/>
+        <w:t>Ass</w:t>
+      </w:r>
+    </w:p>
+    <w:tbl>
+      <w:tblPr>
+        <w:tblStyle w:val="TableGrid"/>
+        <w:tblW w:w="0" w:type="auto"/>
+        <w:tblLook w:val="04A0" w:firstRow="1" w:lastRow="0" w:firstColumn="1" w:lastColumn="0" w:noHBand="0" w:noVBand="1"/>
+      </w:tblPr>
+      <w:tblGrid>
+        <w:gridCol w:w="467"/>
+        <w:gridCol w:w="10403"/>
+        <w:gridCol w:w="2306"/>
+      </w:tblGrid>
+      <w:tr>
+        <w:tc>
+          <w:tcPr>
+            <w:tcW w:w="468" w:type="dxa"/>
+          </w:tcPr>
+          <w:p>
+            <w:r>
+              <w:t>1</w:t>
+            </w:r>
+          </w:p>
+        </w:tc>
+        <w:tc>
+          <w:tcPr>
+            <w:tcW w:w="11610" w:type="dxa"/>
+          </w:tcPr>
+          <w:p>
+            <w:r>
+              <w:t xml:space="preserve">German forces </w:t>
+            </w:r>
+            <w:r>
+              <w:rPr>
+                <w:highlight w:val="cyan"/>
+              </w:rPr>
+              <w:t>attacked</w:t>
+            </w:r>
+            <w:r>
+              <w:t xml:space="preserve"> South Africa </w:t>
+            </w:r>
+            <w:r>
+              <w:rPr>
+                <w:highlight w:val="yellow"/>
+              </w:rPr>
+              <w:t>two weeks after</w:t>
+            </w:r>
+            <w:r>
+              <w:t xml:space="preserve"> French and British troops </w:t>
+            </w:r>
+            <w:r>
+              <w:rPr>
+                <w:highlight w:val="cyan"/>
+              </w:rPr>
+              <w:t>invaded</w:t>
+            </w:r>
+            <w:r>
+              <w:t xml:space="preserve"> Togoland and </w:t>
+            </w:r>
+            <w:proofErr w:type="spellStart"/>
+            <w:r>
+              <w:t>Kamerun</w:t>
+            </w:r>
+            <w:proofErr w:type="spellEnd"/>
+          </w:p>
+        </w:tc>
+        <w:tc>
+          <w:tcPr>
+            <w:tcW w:w="1098" w:type="dxa"/>
+          </w:tcPr>
+          <w:p>
+            <w:pPr>
+              <w:pStyle w:val="HTMLPreformatted"/>
+              <w:shd w:val="clear" w:color="auto" w:fill="FFFFFF"/>
+              <w:rPr>
+                <w:color w:val="000000"/>
+                <w:sz w:val="18"/>
+                <w:szCs w:val="18"/>
+              </w:rPr>
+            </w:pPr>
+            <w:proofErr w:type="spellStart"/>
+            <w:r>
+              <w:rPr>
+                <w:color w:val="000000"/>
+                <w:sz w:val="18"/>
+                <w:szCs w:val="18"/>
+              </w:rPr>
+              <w:t>advcl</w:t>
+            </w:r>
+            <w:proofErr w:type="spellEnd"/>
+            <w:r>
+              <w:rPr>
+                <w:color w:val="000000"/>
+                <w:sz w:val="18"/>
+                <w:szCs w:val="18"/>
+              </w:rPr>
+              <w:t>(attacked-3, invaded-13)</w:t>
+            </w:r>
+          </w:p>
+          <w:p/>
+        </w:tc>
+      </w:tr>
+      <w:tr>
+        <w:tc>
+          <w:tcPr>
+            <w:tcW w:w="468" w:type="dxa"/>
+          </w:tcPr>
+          <w:p>
+            <w:r>
+              <w:t>2</w:t>
+            </w:r>
+          </w:p>
+        </w:tc>
+        <w:tc>
+          <w:tcPr>
+            <w:tcW w:w="11610" w:type="dxa"/>
+          </w:tcPr>
+          <w:p>
+            <w:r>
+              <w:t xml:space="preserve">The payment of reparations was </w:t>
+            </w:r>
+            <w:r>
+              <w:rPr>
+                <w:highlight w:val="cyan"/>
+              </w:rPr>
+              <w:t>suspended</w:t>
+            </w:r>
+            <w:r>
+              <w:t xml:space="preserve"> </w:t>
+            </w:r>
+            <w:r>
+              <w:rPr>
+                <w:highlight w:val="yellow"/>
+              </w:rPr>
+              <w:t>3 years after</w:t>
+            </w:r>
+            <w:r>
+              <w:t xml:space="preserve"> the Great Depression </w:t>
+            </w:r>
+            <w:r>
+              <w:rPr>
+                <w:highlight w:val="cyan"/>
+              </w:rPr>
+              <w:t>arrived</w:t>
+            </w:r>
+          </w:p>
+        </w:tc>
+        <w:tc>
+          <w:tcPr>
+            <w:tcW w:w="1098" w:type="dxa"/>
+          </w:tcPr>
+          <w:p>
+            <w:pPr>
+              <w:pStyle w:val="HTMLPreformatted"/>
+              <w:shd w:val="clear" w:color="auto" w:fill="FFFFFF"/>
+              <w:rPr>
+                <w:color w:val="000000"/>
+                <w:sz w:val="18"/>
+                <w:szCs w:val="18"/>
+              </w:rPr>
+            </w:pPr>
+            <w:proofErr w:type="spellStart"/>
+            <w:r>
+              <w:rPr>
+                <w:color w:val="000000"/>
+                <w:sz w:val="18"/>
+                <w:szCs w:val="18"/>
+              </w:rPr>
+              <w:t>advcl</w:t>
+            </w:r>
+            <w:proofErr w:type="spellEnd"/>
+            <w:r>
+              <w:rPr>
+                <w:color w:val="000000"/>
+                <w:sz w:val="18"/>
+                <w:szCs w:val="18"/>
+              </w:rPr>
+              <w:t>(suspended-6, arrived-13)</w:t>
+            </w:r>
+          </w:p>
+          <w:p/>
+        </w:tc>
+      </w:tr>
+      <w:tr>
+        <w:tc>
+          <w:tcPr>
+            <w:tcW w:w="468" w:type="dxa"/>
+          </w:tcPr>
+          <w:p>
+            <w:r>
+              <w:t>3</w:t>
+            </w:r>
+          </w:p>
+        </w:tc>
+        <w:tc>
+          <w:tcPr>
+            <w:tcW w:w="11610" w:type="dxa"/>
+          </w:tcPr>
+          <w:p>
+            <w:r>
+              <w:t xml:space="preserve">The Moscow Soviet Workers Deputies </w:t>
+            </w:r>
+            <w:r>
+              <w:rPr>
+                <w:highlight w:val="cyan"/>
+              </w:rPr>
+              <w:t>adopted</w:t>
+            </w:r>
+            <w:r>
+              <w:t xml:space="preserve"> the resolution </w:t>
+            </w:r>
+            <w:r>
+              <w:rPr>
+                <w:highlight w:val="yellow"/>
+              </w:rPr>
+              <w:t>6 days after</w:t>
+            </w:r>
+            <w:r>
+              <w:t xml:space="preserve"> the Petrograd Soviet of Workers and Soldiers Deputies </w:t>
+            </w:r>
+            <w:r>
+              <w:rPr>
+                <w:highlight w:val="cyan"/>
+              </w:rPr>
+              <w:t>did</w:t>
+            </w:r>
+            <w:r>
+              <w:t>.</w:t>
+            </w:r>
+          </w:p>
+        </w:tc>
+        <w:tc>
+          <w:tcPr>
+            <w:tcW w:w="1098" w:type="dxa"/>
+          </w:tcPr>
+          <w:p>
+            <w:pPr>
+              <w:pStyle w:val="HTMLPreformatted"/>
+              <w:shd w:val="clear" w:color="auto" w:fill="FFFFFF"/>
+              <w:rPr>
+                <w:color w:val="000000"/>
+              </w:rPr>
+            </w:pPr>
+            <w:proofErr w:type="spellStart"/>
+            <w:r>
+              <w:rPr>
+                <w:color w:val="000000"/>
+              </w:rPr>
+              <w:t>advcl</w:t>
+            </w:r>
+            <w:proofErr w:type="spellEnd"/>
+            <w:r>
+              <w:rPr>
+                <w:color w:val="000000"/>
+              </w:rPr>
+              <w:t>(adopted-6, did-20)</w:t>
+            </w:r>
+          </w:p>
+          <w:p/>
+        </w:tc>
+      </w:tr>
+      <w:tr>
+        <w:tc>
+          <w:tcPr>
+            <w:tcW w:w="468" w:type="dxa"/>
+          </w:tcPr>
+          <w:p>
+            <w:r>
+              <w:t>4</w:t>
+            </w:r>
+          </w:p>
+        </w:tc>
+        <w:tc>
+          <w:tcPr>
+            <w:tcW w:w="11610" w:type="dxa"/>
+          </w:tcPr>
+          <w:p>
+            <w:r>
+              <w:t xml:space="preserve">Antonio de Oliveira Salazar </w:t>
+            </w:r>
+            <w:r>
+              <w:rPr>
+                <w:highlight w:val="cyan"/>
+              </w:rPr>
+              <w:t>rose</w:t>
+            </w:r>
+            <w:r>
+              <w:t xml:space="preserve"> to Prime Minister </w:t>
+            </w:r>
+            <w:r>
+              <w:rPr>
+                <w:highlight w:val="yellow"/>
+              </w:rPr>
+              <w:t>four years after</w:t>
+            </w:r>
+            <w:r>
+              <w:t xml:space="preserve"> </w:t>
+            </w:r>
+            <w:r>
+              <w:rPr>
+                <w:highlight w:val="cyan"/>
+              </w:rPr>
+              <w:t>being appointed</w:t>
+            </w:r>
+            <w:r>
+              <w:t xml:space="preserve"> Minister of Finance</w:t>
+            </w:r>
+          </w:p>
+        </w:tc>
+        <w:tc>
+          <w:tcPr>
+            <w:tcW w:w="1098" w:type="dxa"/>
+          </w:tcPr>
+          <w:p/>
+        </w:tc>
+      </w:tr>
+      <w:tr>
+        <w:tc>
+          <w:tcPr>
+            <w:tcW w:w="468" w:type="dxa"/>
+          </w:tcPr>
+          <w:p>
+            <w:r>
+              <w:t>5</w:t>
+            </w:r>
+          </w:p>
+        </w:tc>
+        <w:tc>
+          <w:tcPr>
+            <w:tcW w:w="11610" w:type="dxa"/>
+          </w:tcPr>
+          <w:p>
+            <w:r>
+              <w:t xml:space="preserve">New York City </w:t>
+            </w:r>
+            <w:r>
+              <w:rPr>
+                <w:highlight w:val="cyan"/>
+              </w:rPr>
+              <w:t>was named</w:t>
+            </w:r>
+            <w:r>
+              <w:t xml:space="preserve"> New Amsterdam </w:t>
+            </w:r>
+            <w:r>
+              <w:rPr>
+                <w:highlight w:val="yellow"/>
+              </w:rPr>
+              <w:t>2 years after</w:t>
+            </w:r>
+            <w:r>
+              <w:t xml:space="preserve"> its </w:t>
+            </w:r>
+            <w:r>
+              <w:rPr>
+                <w:highlight w:val="cyan"/>
+              </w:rPr>
+              <w:t>founding</w:t>
+            </w:r>
+          </w:p>
+        </w:tc>
+        <w:tc>
+          <w:tcPr>
+            <w:tcW w:w="1098" w:type="dxa"/>
+          </w:tcPr>
+          <w:p/>
+        </w:tc>
+      </w:tr>
+      <w:tr>
+        <w:tc>
+          <w:tcPr>
+            <w:tcW w:w="468" w:type="dxa"/>
+          </w:tcPr>
+          <w:p>
+            <w:r>
+              <w:t>6</w:t>
+            </w:r>
+          </w:p>
+        </w:tc>
+        <w:tc>
+          <w:tcPr>
+            <w:tcW w:w="11610" w:type="dxa"/>
+          </w:tcPr>
+          <w:p>
+            <w:r>
+              <w:t xml:space="preserve">Commons </w:t>
+            </w:r>
+            <w:r>
+              <w:rPr>
+                <w:highlight w:val="cyan"/>
+              </w:rPr>
+              <w:t>voted</w:t>
+            </w:r>
+            <w:r>
+              <w:t xml:space="preserve"> to end the war in America </w:t>
+            </w:r>
+            <w:r>
+              <w:rPr>
+                <w:highlight w:val="yellow"/>
+              </w:rPr>
+              <w:t>one month after</w:t>
+            </w:r>
+            <w:r>
+              <w:t xml:space="preserve"> Lord North </w:t>
+            </w:r>
+            <w:r>
+              <w:rPr>
+                <w:highlight w:val="cyan"/>
+              </w:rPr>
+              <w:t>resigned</w:t>
+            </w:r>
+          </w:p>
+        </w:tc>
+        <w:tc>
+          <w:tcPr>
+            <w:tcW w:w="1098" w:type="dxa"/>
+          </w:tcPr>
+          <w:p>
+            <w:pPr>
+              <w:pStyle w:val="HTMLPreformatted"/>
+              <w:shd w:val="clear" w:color="auto" w:fill="FFFFFF"/>
+              <w:rPr>
+                <w:color w:val="000000"/>
+                <w:sz w:val="18"/>
+                <w:szCs w:val="18"/>
+              </w:rPr>
+            </w:pPr>
+            <w:proofErr w:type="spellStart"/>
+            <w:r>
+              <w:rPr>
+                <w:color w:val="000000"/>
+                <w:sz w:val="18"/>
+                <w:szCs w:val="18"/>
+              </w:rPr>
+              <w:t>advcl</w:t>
+            </w:r>
+            <w:proofErr w:type="spellEnd"/>
+            <w:r>
+              <w:rPr>
+                <w:color w:val="000000"/>
+                <w:sz w:val="18"/>
+                <w:szCs w:val="18"/>
+              </w:rPr>
+              <w:t>(end-4, resigned-14)</w:t>
+            </w:r>
+          </w:p>
+        </w:tc>
+      </w:tr>
+      <w:tr>
+        <w:tc>
+          <w:tcPr>
+            <w:tcW w:w="468" w:type="dxa"/>
+          </w:tcPr>
+          <w:p>
+            <w:r>
+              <w:t>7</w:t>
+            </w:r>
+          </w:p>
+        </w:tc>
+        <w:tc>
+          <w:tcPr>
+            <w:tcW w:w="11610" w:type="dxa"/>
+          </w:tcPr>
+          <w:p>
+            <w:proofErr w:type="spellStart"/>
+            <w:r>
+              <w:t>Amelio</w:t>
+            </w:r>
+            <w:proofErr w:type="spellEnd"/>
+            <w:r>
+              <w:t xml:space="preserve"> was </w:t>
+            </w:r>
+            <w:r>
+              <w:rPr>
+                <w:highlight w:val="cyan"/>
+              </w:rPr>
+              <w:t>ousted</w:t>
+            </w:r>
+            <w:r>
+              <w:t xml:space="preserve"> </w:t>
+            </w:r>
+            <w:r>
+              <w:rPr>
+                <w:highlight w:val="yellow"/>
+              </w:rPr>
+              <w:t>6 months after</w:t>
+            </w:r>
+            <w:r>
+              <w:t xml:space="preserve"> the NeXT deal was </w:t>
+            </w:r>
+            <w:r>
+              <w:rPr>
+                <w:highlight w:val="cyan"/>
+              </w:rPr>
+              <w:t>finalized</w:t>
+            </w:r>
+          </w:p>
+        </w:tc>
+        <w:tc>
+          <w:tcPr>
+            <w:tcW w:w="1098" w:type="dxa"/>
+          </w:tcPr>
+          <w:p>
+            <w:pPr>
+              <w:pStyle w:val="HTMLPreformatted"/>
+              <w:shd w:val="clear" w:color="auto" w:fill="FFFFFF"/>
+              <w:rPr>
+                <w:color w:val="000000"/>
+                <w:sz w:val="18"/>
+                <w:szCs w:val="18"/>
+              </w:rPr>
+            </w:pPr>
+            <w:proofErr w:type="spellStart"/>
+            <w:r>
+              <w:rPr>
+                <w:color w:val="000000"/>
+                <w:sz w:val="18"/>
+                <w:szCs w:val="18"/>
+              </w:rPr>
+              <w:t>advcl</w:t>
+            </w:r>
+            <w:proofErr w:type="spellEnd"/>
+            <w:r>
+              <w:rPr>
+                <w:color w:val="000000"/>
+                <w:sz w:val="18"/>
+                <w:szCs w:val="18"/>
+              </w:rPr>
+              <w:t>(ousted-3, finalized-11)</w:t>
+            </w:r>
+          </w:p>
+        </w:tc>
+      </w:tr>
+      <w:tr>
+        <w:tc>
+          <w:tcPr>
+            <w:tcW w:w="468" w:type="dxa"/>
+          </w:tcPr>
+          <w:p>
+            <w:r>
+              <w:t>8</w:t>
+            </w:r>
+          </w:p>
+        </w:tc>
+        <w:tc>
+          <w:tcPr>
+            <w:tcW w:w="11610" w:type="dxa"/>
+          </w:tcPr>
+          <w:p>
+            <w:r>
+              <w:t xml:space="preserve">Mexico </w:t>
+            </w:r>
+            <w:r>
+              <w:rPr>
+                <w:highlight w:val="cyan"/>
+              </w:rPr>
+              <w:t>became</w:t>
+            </w:r>
+            <w:r>
+              <w:t xml:space="preserve"> a republic </w:t>
+            </w:r>
+            <w:r>
+              <w:rPr>
+                <w:highlight w:val="yellow"/>
+              </w:rPr>
+              <w:t>3 years after</w:t>
+            </w:r>
+            <w:r>
+              <w:t xml:space="preserve"> its </w:t>
+            </w:r>
+            <w:r>
+              <w:rPr>
+                <w:highlight w:val="cyan"/>
+              </w:rPr>
+              <w:t>independence</w:t>
+            </w:r>
+          </w:p>
+        </w:tc>
+        <w:tc>
+          <w:tcPr>
+            <w:tcW w:w="1098" w:type="dxa"/>
+          </w:tcPr>
+          <w:p/>
+        </w:tc>
+      </w:tr>
+      <w:tr>
+        <w:tc>
+          <w:tcPr>
+            <w:tcW w:w="468" w:type="dxa"/>
+          </w:tcPr>
+          <w:p>
+            <w:r>
+              <w:t>9</w:t>
+            </w:r>
+          </w:p>
+        </w:tc>
+        <w:tc>
+          <w:tcPr>
+            <w:tcW w:w="11610" w:type="dxa"/>
+          </w:tcPr>
+          <w:p>
+            <w:r>
+              <w:t xml:space="preserve">The decision was </w:t>
+            </w:r>
+            <w:r>
+              <w:rPr>
+                <w:highlight w:val="cyan"/>
+              </w:rPr>
+              <w:t>implemented</w:t>
+            </w:r>
+            <w:r>
+              <w:t xml:space="preserve"> </w:t>
+            </w:r>
+            <w:r>
+              <w:rPr>
+                <w:highlight w:val="yellow"/>
+              </w:rPr>
+              <w:t>3 years after</w:t>
+            </w:r>
+            <w:r>
+              <w:t xml:space="preserve"> the </w:t>
+            </w:r>
+            <w:r>
+              <w:rPr>
+                <w:highlight w:val="cyan"/>
+              </w:rPr>
+              <w:t>vote</w:t>
+            </w:r>
+          </w:p>
+        </w:tc>
+        <w:tc>
+          <w:tcPr>
+            <w:tcW w:w="1098" w:type="dxa"/>
+          </w:tcPr>
+          <w:p/>
+        </w:tc>
+      </w:tr>
+      <w:tr>
+        <w:tc>
+          <w:tcPr>
+            <w:tcW w:w="468" w:type="dxa"/>
+          </w:tcPr>
+          <w:p>
+            <w:r>
+              <w:t>10</w:t>
+            </w:r>
+          </w:p>
+        </w:tc>
+        <w:tc>
+          <w:tcPr>
+            <w:tcW w:w="11610" w:type="dxa"/>
+          </w:tcPr>
+          <w:p>
+            <w:r>
+              <w:t xml:space="preserve">The Soviet Union </w:t>
+            </w:r>
+            <w:r>
+              <w:rPr>
+                <w:highlight w:val="cyan"/>
+              </w:rPr>
+              <w:t>dissolved</w:t>
+            </w:r>
+            <w:r>
+              <w:t xml:space="preserve"> </w:t>
+            </w:r>
+            <w:r>
+              <w:rPr>
+                <w:highlight w:val="yellow"/>
+              </w:rPr>
+              <w:t>7 years after</w:t>
+            </w:r>
+            <w:r>
+              <w:t xml:space="preserve"> Mikhail Gorbachev </w:t>
+            </w:r>
+            <w:r>
+              <w:rPr>
+                <w:highlight w:val="cyan"/>
+              </w:rPr>
+              <w:t>became</w:t>
+            </w:r>
+            <w:r>
+              <w:t xml:space="preserve"> leader</w:t>
+            </w:r>
+          </w:p>
+        </w:tc>
+        <w:tc>
+          <w:tcPr>
+            <w:tcW w:w="1098" w:type="dxa"/>
+          </w:tcPr>
+          <w:p>
+            <w:pPr>
+              <w:shd w:val="clear" w:color="auto" w:fill="FFFFFF"/>
+              <w:tabs>
+                <w:tab w:val="left" w:pos="916"/>
+                <w:tab w:val="left" w:pos="1832"/>
+                <w:tab w:val="left" w:pos="2748"/>
+                <w:tab w:val="left" w:pos="3664"/>
+                <w:tab w:val="left" w:pos="4580"/>
+                <w:tab w:val="left" w:pos="5496"/>
+                <w:tab w:val="left" w:pos="6412"/>
+                <w:tab w:val="left" w:pos="7328"/>
+                <w:tab w:val="left" w:pos="8244"/>
+                <w:tab w:val="left" w:pos="9160"/>
+                <w:tab w:val="left" w:pos="10076"/>
+                <w:tab w:val="left" w:pos="10992"/>
+                <w:tab w:val="left" w:pos="11908"/>
+                <w:tab w:val="left" w:pos="12824"/>
+                <w:tab w:val="left" w:pos="13740"/>
+                <w:tab w:val="left" w:pos="14656"/>
+              </w:tabs>
+              <w:rPr>
+                <w:rFonts w:ascii="Courier New" w:eastAsia="Times New Roman" w:hAnsi="Courier New" w:cs="Courier New"/>
+                <w:color w:val="000000"/>
+                <w:sz w:val="18"/>
+                <w:szCs w:val="18"/>
+              </w:rPr>
+            </w:pPr>
+            <w:proofErr w:type="spellStart"/>
+            <w:r>
+              <w:rPr>
+                <w:rFonts w:ascii="Courier New" w:eastAsia="Times New Roman" w:hAnsi="Courier New" w:cs="Courier New"/>
+                <w:color w:val="000000"/>
+                <w:sz w:val="18"/>
+                <w:szCs w:val="18"/>
+              </w:rPr>
+              <w:t>advcl</w:t>
+            </w:r>
+            <w:proofErr w:type="spellEnd"/>
+            <w:r>
+              <w:rPr>
+                <w:rFonts w:ascii="Courier New" w:eastAsia="Times New Roman" w:hAnsi="Courier New" w:cs="Courier New"/>
+                <w:color w:val="000000"/>
+                <w:sz w:val="18"/>
+                <w:szCs w:val="18"/>
+              </w:rPr>
+              <w:t>(dissolved-4, became-10)</w:t>
+            </w:r>
+          </w:p>
+        </w:tc>
+      </w:tr>
+      <w:tr>
+        <w:tc>
+          <w:tcPr>
+            <w:tcW w:w="468" w:type="dxa"/>
+          </w:tcPr>
+          <w:p>
+            <w:r>
+              <w:t>11</w:t>
+            </w:r>
+          </w:p>
+        </w:tc>
+        <w:tc>
+          <w:tcPr>
+            <w:tcW w:w="11610" w:type="dxa"/>
+          </w:tcPr>
+          <w:p>
+            <w:r>
+              <w:t xml:space="preserve">Begin </w:t>
+            </w:r>
+            <w:r>
+              <w:rPr>
+                <w:highlight w:val="cyan"/>
+              </w:rPr>
+              <w:t>resigned</w:t>
+            </w:r>
+            <w:r>
+              <w:t xml:space="preserve"> </w:t>
+            </w:r>
+            <w:r>
+              <w:rPr>
+                <w:highlight w:val="yellow"/>
+              </w:rPr>
+              <w:t>less than a year after</w:t>
+            </w:r>
+            <w:r>
+              <w:t xml:space="preserve"> the </w:t>
+            </w:r>
+            <w:r>
+              <w:rPr>
+                <w:highlight w:val="cyan"/>
+              </w:rPr>
+              <w:t>death</w:t>
+            </w:r>
+            <w:r>
+              <w:t xml:space="preserve"> of his wife</w:t>
+            </w:r>
+          </w:p>
+        </w:tc>
+        <w:tc>
+          <w:tcPr>
+            <w:tcW w:w="1098" w:type="dxa"/>
+          </w:tcPr>
+          <w:p>
+            <w:proofErr w:type="spellStart"/>
+            <w:r>
+              <w:t>nmod:after</w:t>
+            </w:r>
+            <w:proofErr w:type="spellEnd"/>
+            <w:r>
+              <w:t>(resigned-2, death-9)</w:t>
+            </w:r>
+          </w:p>
+        </w:tc>
+      </w:tr>
+      <w:tr>
+        <w:tc>
+          <w:tcPr>
+            <w:tcW w:w="468" w:type="dxa"/>
+          </w:tcPr>
+          <w:p>
+            <w:r>
+              <w:t>12</w:t>
+            </w:r>
+          </w:p>
+        </w:tc>
+        <w:tc>
+          <w:tcPr>
+            <w:tcW w:w="11610" w:type="dxa"/>
+          </w:tcPr>
+          <w:p>
+            <w:proofErr w:type="spellStart"/>
+            <w:r>
+              <w:t>Harfleur</w:t>
+            </w:r>
+            <w:proofErr w:type="spellEnd"/>
+            <w:r>
+              <w:t xml:space="preserve"> </w:t>
+            </w:r>
+            <w:r>
+              <w:rPr>
+                <w:highlight w:val="cyan"/>
+              </w:rPr>
+              <w:t>surrendered</w:t>
+            </w:r>
+            <w:r>
+              <w:t xml:space="preserve"> </w:t>
+            </w:r>
+            <w:r>
+              <w:rPr>
+                <w:highlight w:val="yellow"/>
+              </w:rPr>
+              <w:t>less than 3 months after</w:t>
+            </w:r>
+            <w:r>
+              <w:t xml:space="preserve"> Henry V </w:t>
+            </w:r>
+            <w:r>
+              <w:rPr>
+                <w:highlight w:val="cyan"/>
+              </w:rPr>
+              <w:t>sailed</w:t>
+            </w:r>
+            <w:r>
+              <w:t xml:space="preserve"> to England</w:t>
+            </w:r>
+          </w:p>
+        </w:tc>
+        <w:tc>
+          <w:tcPr>
+            <w:tcW w:w="1098" w:type="dxa"/>
+          </w:tcPr>
+          <w:p>
+            <w:proofErr w:type="spellStart"/>
+            <w:r>
+              <w:t>advcl</w:t>
+            </w:r>
+            <w:proofErr w:type="spellEnd"/>
+            <w:r>
+              <w:t>(surrendered-2, sailed-10)</w:t>
+            </w:r>
+          </w:p>
+        </w:tc>
+      </w:tr>
+      <w:tr>
+        <w:tc>
+          <w:tcPr>
+            <w:tcW w:w="468" w:type="dxa"/>
+          </w:tcPr>
+          <w:p>
+            <w:bookmarkStart w:id="0" w:name="_GoBack"/>
+            <w:bookmarkEnd w:id="0"/>
+            <w:r>
+              <w:t>13</w:t>
+            </w:r>
+          </w:p>
+        </w:tc>
+        <w:tc>
+          <w:tcPr>
+            <w:tcW w:w="11610" w:type="dxa"/>
+          </w:tcPr>
+          <w:p>
+            <w:r>
+              <w:t xml:space="preserve">The Nazis </w:t>
+            </w:r>
+            <w:r>
+              <w:rPr>
+                <w:highlight w:val="cyan"/>
+              </w:rPr>
+              <w:t>suffered</w:t>
+            </w:r>
+            <w:r>
+              <w:t xml:space="preserve"> major military defeats </w:t>
+            </w:r>
+            <w:r>
+              <w:rPr>
+                <w:highlight w:val="yellow"/>
+              </w:rPr>
+              <w:t>two years after</w:t>
+            </w:r>
+            <w:r>
+              <w:t xml:space="preserve"> the </w:t>
+            </w:r>
+            <w:r>
+              <w:rPr>
+                <w:highlight w:val="cyan"/>
+              </w:rPr>
+              <w:t>invasion</w:t>
+            </w:r>
+            <w:r>
+              <w:t xml:space="preserve"> of the Soviet Union</w:t>
+            </w:r>
+          </w:p>
+        </w:tc>
+        <w:tc>
+          <w:tcPr>
+            <w:tcW w:w="1098" w:type="dxa"/>
+          </w:tcPr>
+          <w:p>
+            <w:proofErr w:type="spellStart"/>
+            <w:r>
+              <w:t>nmod:after</w:t>
+            </w:r>
+            <w:proofErr w:type="spellEnd"/>
+            <w:r>
+              <w:t>(defeats-6, invasion-11)</w:t>
+            </w:r>
+          </w:p>
+        </w:tc>
+      </w:tr>
+      <w:tr>
+        <w:tc>
+          <w:tcPr>
+            <w:tcW w:w="468" w:type="dxa"/>
+          </w:tcPr>
+          <w:p>
+            <w:r>
+              <w:t>14</w:t>
+            </w:r>
+          </w:p>
+        </w:tc>
+        <w:tc>
+          <w:tcPr>
+            <w:tcW w:w="11610" w:type="dxa"/>
+          </w:tcPr>
+          <w:p>
+            <w:r>
+              <w:t xml:space="preserve">Steve Ballmer </w:t>
+            </w:r>
+            <w:r>
+              <w:rPr>
+                <w:highlight w:val="cyan"/>
+              </w:rPr>
+              <w:t>became</w:t>
+            </w:r>
+            <w:r>
+              <w:t xml:space="preserve"> CEO </w:t>
+            </w:r>
+            <w:r>
+              <w:rPr>
+                <w:highlight w:val="yellow"/>
+              </w:rPr>
+              <w:t>25 years after</w:t>
+            </w:r>
+            <w:r>
+              <w:t xml:space="preserve"> he </w:t>
+            </w:r>
+            <w:r>
+              <w:rPr>
+                <w:highlight w:val="cyan"/>
+              </w:rPr>
+              <w:t>joined</w:t>
+            </w:r>
+            <w:r>
+              <w:t xml:space="preserve"> the company</w:t>
+            </w:r>
+          </w:p>
+        </w:tc>
+        <w:tc>
+          <w:tcPr>
+            <w:tcW w:w="1098" w:type="dxa"/>
+          </w:tcPr>
+          <w:p>
+            <w:proofErr w:type="spellStart"/>
+            <w:r>
+              <w:t>advcl</w:t>
+            </w:r>
+            <w:proofErr w:type="spellEnd"/>
+            <w:r>
+              <w:t>(became-3, joined-9)</w:t>
+            </w:r>
+          </w:p>
+        </w:tc>
+      </w:tr>
+      <w:tr>
+        <w:tc>
+          <w:tcPr>
+            <w:tcW w:w="468" w:type="dxa"/>
+          </w:tcPr>
+          <w:p>
+            <w:r>
+              <w:t>15</w:t>
+            </w:r>
+          </w:p>
+        </w:tc>
+        <w:tc>
+          <w:tcPr>
+            <w:tcW w:w="11610" w:type="dxa"/>
+          </w:tcPr>
+          <w:p>
+            <w:r>
+              <w:t xml:space="preserve">Ben </w:t>
+            </w:r>
+            <w:proofErr w:type="spellStart"/>
+            <w:r>
+              <w:t>Gurion</w:t>
+            </w:r>
+            <w:proofErr w:type="spellEnd"/>
+            <w:r>
+              <w:t xml:space="preserve"> </w:t>
+            </w:r>
+            <w:r>
+              <w:rPr>
+                <w:highlight w:val="cyan"/>
+              </w:rPr>
+              <w:t>returned</w:t>
+            </w:r>
+            <w:r>
+              <w:t xml:space="preserve"> as Minister of Defense </w:t>
+            </w:r>
+            <w:r>
+              <w:rPr>
+                <w:highlight w:val="yellow"/>
+              </w:rPr>
+              <w:t>one year after</w:t>
+            </w:r>
+            <w:r>
+              <w:t xml:space="preserve"> he </w:t>
+            </w:r>
+            <w:r>
+              <w:rPr>
+                <w:highlight w:val="cyan"/>
+              </w:rPr>
+              <w:t>resigned</w:t>
+            </w:r>
+          </w:p>
+        </w:tc>
+        <w:tc>
+          <w:tcPr>
+            <w:tcW w:w="1098" w:type="dxa"/>
+          </w:tcPr>
+          <w:p>
+            <w:proofErr w:type="spellStart"/>
+            <w:r>
+              <w:t>advcl</w:t>
+            </w:r>
+            <w:proofErr w:type="spellEnd"/>
+            <w:r>
+              <w:t>(returned-3, resigned-12)</w:t>
+            </w:r>
+          </w:p>
+        </w:tc>
+      </w:tr>
+      <w:tr>
+        <w:tc>
+          <w:tcPr>
+            <w:tcW w:w="468" w:type="dxa"/>
+          </w:tcPr>
+          <w:p>
+            <w:r>
+              <w:t>16</w:t>
+            </w:r>
+          </w:p>
+        </w:tc>
+        <w:tc>
+          <w:tcPr>
+            <w:tcW w:w="11610" w:type="dxa"/>
+          </w:tcPr>
+          <w:p>
+            <w:r>
+              <w:t xml:space="preserve">Putin </w:t>
+            </w:r>
+            <w:r>
+              <w:rPr>
+                <w:highlight w:val="cyan"/>
+              </w:rPr>
+              <w:t>studied</w:t>
+            </w:r>
+            <w:r>
+              <w:t xml:space="preserve"> law </w:t>
+            </w:r>
+            <w:r>
+              <w:rPr>
+                <w:highlight w:val="yellow"/>
+              </w:rPr>
+              <w:t>5 years before</w:t>
+            </w:r>
+            <w:r>
+              <w:t xml:space="preserve"> he </w:t>
+            </w:r>
+            <w:r>
+              <w:rPr>
+                <w:highlight w:val="cyan"/>
+              </w:rPr>
+              <w:t>graduated</w:t>
+            </w:r>
+          </w:p>
+        </w:tc>
+        <w:tc>
+          <w:tcPr>
+            <w:tcW w:w="1098" w:type="dxa"/>
+          </w:tcPr>
+          <w:p>
+            <w:proofErr w:type="spellStart"/>
+            <w:r>
+              <w:t>advcl</w:t>
+            </w:r>
+            <w:proofErr w:type="spellEnd"/>
+            <w:r>
+              <w:t>(studied-2, graduated-8)</w:t>
+            </w:r>
+          </w:p>
+        </w:tc>
+      </w:tr>
+    </w:tbl>
+    <w:p/>
+    <w:tbl>
+      <w:tblPr>
+        <w:tblStyle w:val="TableGrid"/>
+        <w:tblW w:w="0" w:type="auto"/>
+        <w:tblLook w:val="04A0" w:firstRow="1" w:lastRow="0" w:firstColumn="1" w:lastColumn="0" w:noHBand="0" w:noVBand="1"/>
+      </w:tblPr>
+      <w:tblGrid>
+        <w:gridCol w:w="468"/>
+        <w:gridCol w:w="8316"/>
+        <w:gridCol w:w="4392"/>
+      </w:tblGrid>
+      <w:tr>
+        <w:tc>
+          <w:tcPr>
+            <w:tcW w:w="468" w:type="dxa"/>
+          </w:tcPr>
+          <w:p>
+            <w:pPr>
+              <w:rPr>
+                <w:rtl/>
+              </w:rPr>
+            </w:pPr>
+          </w:p>
+        </w:tc>
+        <w:tc>
+          <w:tcPr>
+            <w:tcW w:w="8316" w:type="dxa"/>
+          </w:tcPr>
+          <w:p>
+            <w:r>
+              <w:t xml:space="preserve">John </w:t>
+            </w:r>
+            <w:r>
+              <w:rPr>
+                <w:highlight w:val="cyan"/>
+              </w:rPr>
+              <w:t>left</w:t>
+            </w:r>
+            <w:r>
+              <w:t xml:space="preserve"> </w:t>
+            </w:r>
+            <w:r>
+              <w:rPr>
+                <w:highlight w:val="yellow"/>
+              </w:rPr>
+              <w:t>2 d</w:t>
+            </w:r>
+            <w:r>
+              <w:rPr>
+                <w:highlight w:val="yellow"/>
+              </w:rPr>
+              <w:t>ays before yesterday</w:t>
+            </w:r>
+            <w:r>
+              <w:t>.</w:t>
+            </w:r>
+          </w:p>
+        </w:tc>
+        <w:tc>
+          <w:tcPr>
+            <w:tcW w:w="4392" w:type="dxa"/>
+          </w:tcPr>
+          <w:p/>
+        </w:tc>
+      </w:tr>
+      <w:tr>
+        <w:tc>
+          <w:tcPr>
+            <w:tcW w:w="468" w:type="dxa"/>
+          </w:tcPr>
+          <w:p/>
+        </w:tc>
+        <w:tc>
+          <w:tcPr>
+            <w:tcW w:w="8316" w:type="dxa"/>
+          </w:tcPr>
+          <w:p>
+            <w:r>
+              <w:t xml:space="preserve">I'm </w:t>
+            </w:r>
+            <w:r>
+              <w:rPr>
+                <w:highlight w:val="cyan"/>
+              </w:rPr>
+              <w:t>leaving</w:t>
+            </w:r>
+            <w:r>
+              <w:t xml:space="preserve"> on vacation </w:t>
+            </w:r>
+            <w:r>
+              <w:rPr>
+                <w:highlight w:val="yellow"/>
+              </w:rPr>
+              <w:t>two weeks from next Tuesday</w:t>
+            </w:r>
+            <w:r>
+              <w:t>.</w:t>
+            </w:r>
+          </w:p>
+        </w:tc>
+        <w:tc>
+          <w:tcPr>
+            <w:tcW w:w="4392" w:type="dxa"/>
+          </w:tcPr>
+          <w:p/>
+        </w:tc>
+      </w:tr>
+      <w:tr>
+        <w:tc>
+          <w:tcPr>
+            <w:tcW w:w="468" w:type="dxa"/>
+          </w:tcPr>
+          <w:p/>
+        </w:tc>
+        <w:tc>
+          <w:tcPr>
+            <w:tcW w:w="8316" w:type="dxa"/>
+          </w:tcPr>
+          <w:p>
+            <w:r>
+              <w:t xml:space="preserve">An earthquake </w:t>
+            </w:r>
+            <w:r>
+              <w:rPr>
+                <w:highlight w:val="cyan"/>
+              </w:rPr>
+              <w:t>struck</w:t>
+            </w:r>
+            <w:r>
+              <w:t xml:space="preserve"> Los Angeles </w:t>
+            </w:r>
+            <w:r>
+              <w:rPr>
+                <w:highlight w:val="yellow"/>
+              </w:rPr>
+              <w:t>three years ago yesterday</w:t>
+            </w:r>
+            <w:r>
+              <w:t>.</w:t>
+            </w:r>
+          </w:p>
+        </w:tc>
+        <w:tc>
+          <w:tcPr>
+            <w:tcW w:w="4392" w:type="dxa"/>
+          </w:tcPr>
+          <w:p/>
+        </w:tc>
+      </w:tr>
+      <w:tr>
+        <w:tc>
+          <w:tcPr>
+            <w:tcW w:w="468" w:type="dxa"/>
+          </w:tcPr>
+          <w:p/>
+        </w:tc>
+        <w:tc>
+          <w:tcPr>
+            <w:tcW w:w="8316" w:type="dxa"/>
+          </w:tcPr>
+          <w:p>
+            <w:r>
+              <w:t xml:space="preserve">John </w:t>
+            </w:r>
+            <w:r>
+              <w:rPr>
+                <w:highlight w:val="cyan"/>
+              </w:rPr>
+              <w:t xml:space="preserve">left </w:t>
+            </w:r>
+            <w:r>
+              <w:rPr>
+                <w:highlight w:val="yellow"/>
+              </w:rPr>
+              <w:t>2 days ago</w:t>
+            </w:r>
+            <w:r>
+              <w:t>.</w:t>
+            </w:r>
+          </w:p>
+        </w:tc>
+        <w:tc>
+          <w:tcPr>
+            <w:tcW w:w="4392" w:type="dxa"/>
+          </w:tcPr>
+          <w:p>
+            <w:r>
+              <w:t>X</w:t>
+            </w:r>
+          </w:p>
+        </w:tc>
+      </w:tr>
+      <w:tr>
+        <w:tc>
+          <w:tcPr>
+            <w:tcW w:w="468" w:type="dxa"/>
+          </w:tcPr>
+          <w:p/>
+        </w:tc>
+        <w:tc>
+          <w:tcPr>
+            <w:tcW w:w="8316" w:type="dxa"/>
+          </w:tcPr>
+          <w:p>
+            <w:r>
+              <w:t xml:space="preserve">John </w:t>
+            </w:r>
+            <w:r>
+              <w:rPr>
+                <w:highlight w:val="cyan"/>
+              </w:rPr>
+              <w:t>left</w:t>
+            </w:r>
+            <w:r>
+              <w:rPr>
+                <w:highlight w:val="yellow"/>
+              </w:rPr>
+              <w:t xml:space="preserve"> 2 days before</w:t>
+            </w:r>
+            <w:r>
+              <w:t xml:space="preserve"> the </w:t>
+            </w:r>
+            <w:r>
+              <w:rPr>
+                <w:highlight w:val="cyan"/>
+              </w:rPr>
+              <w:t>attack</w:t>
+            </w:r>
+            <w:r>
+              <w:t>.</w:t>
+            </w:r>
+          </w:p>
+        </w:tc>
+        <w:tc>
+          <w:tcPr>
+            <w:tcW w:w="4392" w:type="dxa"/>
+          </w:tcPr>
+          <w:p>
+            <w:pPr>
+              <w:pStyle w:val="HTMLPreformatted"/>
+              <w:shd w:val="clear" w:color="auto" w:fill="FFFFFF"/>
+              <w:rPr>
+                <w:color w:val="000000"/>
+              </w:rPr>
+            </w:pPr>
+            <w:proofErr w:type="spellStart"/>
+            <w:r>
+              <w:rPr>
+                <w:color w:val="000000"/>
+              </w:rPr>
+              <w:t>nmod:before</w:t>
+            </w:r>
+            <w:proofErr w:type="spellEnd"/>
+            <w:r>
+              <w:rPr>
+                <w:color w:val="000000"/>
+              </w:rPr>
+              <w:t>(left-2, attack-7)</w:t>
+            </w:r>
+          </w:p>
+          <w:p/>
+        </w:tc>
+      </w:tr>
+      <w:tr>
+        <w:tc>
+          <w:tcPr>
+            <w:tcW w:w="468" w:type="dxa"/>
+          </w:tcPr>
+          <w:p/>
+        </w:tc>
+        <w:tc>
+          <w:tcPr>
+            <w:tcW w:w="8316" w:type="dxa"/>
+          </w:tcPr>
+          <w:p>
+            <w:r>
+              <w:rPr>
+                <w:highlight w:val="yellow"/>
+              </w:rPr>
+              <w:t>5 days after</w:t>
+            </w:r>
+            <w:r>
+              <w:t xml:space="preserve"> he </w:t>
+            </w:r>
+            <w:r>
+              <w:rPr>
+                <w:highlight w:val="cyan"/>
+              </w:rPr>
+              <w:t>came</w:t>
+            </w:r>
+            <w:r>
+              <w:t xml:space="preserve"> back Mary </w:t>
+            </w:r>
+            <w:r>
+              <w:rPr>
+                <w:highlight w:val="cyan"/>
+              </w:rPr>
+              <w:t>got sick</w:t>
+            </w:r>
+            <w:r>
+              <w:t>.</w:t>
+            </w:r>
+          </w:p>
+        </w:tc>
+        <w:tc>
+          <w:tcPr>
+            <w:tcW w:w="4392" w:type="dxa"/>
+          </w:tcPr>
+          <w:p>
+            <w:pPr>
+              <w:pStyle w:val="HTMLPreformatted"/>
+              <w:shd w:val="clear" w:color="auto" w:fill="FFFFFF"/>
+              <w:rPr>
+                <w:color w:val="000000"/>
+                <w:sz w:val="18"/>
+                <w:szCs w:val="18"/>
+              </w:rPr>
+            </w:pPr>
+            <w:proofErr w:type="spellStart"/>
+            <w:r>
+              <w:rPr>
+                <w:color w:val="000000"/>
+                <w:sz w:val="18"/>
+                <w:szCs w:val="18"/>
+              </w:rPr>
+              <w:t>advcl</w:t>
+            </w:r>
+            <w:proofErr w:type="spellEnd"/>
+            <w:r>
+              <w:rPr>
+                <w:color w:val="000000"/>
+                <w:sz w:val="18"/>
+                <w:szCs w:val="18"/>
+              </w:rPr>
+              <w:t>(got-8, came-5)</w:t>
+            </w:r>
+          </w:p>
+          <w:p/>
+        </w:tc>
+      </w:tr>
+      <w:tr>
+        <w:tc>
+          <w:tcPr>
+            <w:tcW w:w="468" w:type="dxa"/>
+          </w:tcPr>
+          <w:p/>
+        </w:tc>
+        <w:tc>
+          <w:tcPr>
+            <w:tcW w:w="8316" w:type="dxa"/>
+          </w:tcPr>
+          <w:p>
+            <w:r>
+              <w:rPr>
+                <w:highlight w:val="yellow"/>
+              </w:rPr>
+              <w:t>Two months before</w:t>
+            </w:r>
+            <w:r>
+              <w:t xml:space="preserve"> the </w:t>
+            </w:r>
+            <w:r>
+              <w:rPr>
+                <w:highlight w:val="cyan"/>
+              </w:rPr>
+              <w:t>attack</w:t>
+            </w:r>
+            <w:r>
+              <w:t xml:space="preserve">, a report was </w:t>
+            </w:r>
+            <w:r>
+              <w:rPr>
+                <w:highlight w:val="cyan"/>
+              </w:rPr>
+              <w:t>sent</w:t>
+            </w:r>
+            <w:r>
+              <w:t>.</w:t>
+            </w:r>
+          </w:p>
+        </w:tc>
+        <w:tc>
+          <w:tcPr>
+            <w:tcW w:w="4392" w:type="dxa"/>
+          </w:tcPr>
+          <w:p>
+            <w:r>
+              <w:t>X</w:t>
+            </w:r>
+          </w:p>
+        </w:tc>
+      </w:tr>
+      <w:tr>
+        <w:tc>
+          <w:tcPr>
+            <w:tcW w:w="468" w:type="dxa"/>
+          </w:tcPr>
+          <w:p/>
+        </w:tc>
+        <w:tc>
+          <w:tcPr>
+            <w:tcW w:w="8316" w:type="dxa"/>
+          </w:tcPr>
+          <w:p>
+            <w:r>
+              <w:t xml:space="preserve">They didn't </w:t>
+            </w:r>
+            <w:r>
+              <w:rPr>
+                <w:highlight w:val="cyan"/>
+              </w:rPr>
+              <w:t>expect</w:t>
+            </w:r>
+            <w:r>
+              <w:t xml:space="preserve"> the storm, although a report had been sent </w:t>
+            </w:r>
+            <w:r>
+              <w:rPr>
+                <w:highlight w:val="yellow"/>
+              </w:rPr>
+              <w:t>2 hours before</w:t>
+            </w:r>
+            <w:r>
+              <w:t>.</w:t>
+            </w:r>
+          </w:p>
+        </w:tc>
+        <w:tc>
+          <w:tcPr>
+            <w:tcW w:w="4392" w:type="dxa"/>
+          </w:tcPr>
+          <w:p>
+            <w:pPr>
+              <w:pStyle w:val="HTMLPreformatted"/>
+              <w:shd w:val="clear" w:color="auto" w:fill="FFFFFF"/>
+              <w:rPr>
+                <w:color w:val="000000"/>
+                <w:sz w:val="18"/>
+                <w:szCs w:val="18"/>
+              </w:rPr>
+            </w:pPr>
+            <w:proofErr w:type="spellStart"/>
+            <w:r>
+              <w:rPr>
+                <w:color w:val="000000"/>
+                <w:sz w:val="18"/>
+                <w:szCs w:val="18"/>
+              </w:rPr>
+              <w:t>advcl</w:t>
+            </w:r>
+            <w:proofErr w:type="spellEnd"/>
+            <w:r>
+              <w:rPr>
+                <w:color w:val="000000"/>
+                <w:sz w:val="18"/>
+                <w:szCs w:val="18"/>
+              </w:rPr>
+              <w:t>(expect-4, sent-13)</w:t>
+            </w:r>
+          </w:p>
+        </w:tc>
+      </w:tr>
+      <w:tr>
+        <w:tc>
+          <w:tcPr>
+            <w:tcW w:w="468" w:type="dxa"/>
+          </w:tcPr>
+          <w:p/>
+        </w:tc>
+        <w:tc>
+          <w:tcPr>
+            <w:tcW w:w="8316" w:type="dxa"/>
+          </w:tcPr>
+          <w:p>
+            <w:r>
+              <w:t xml:space="preserve">Mary </w:t>
+            </w:r>
+            <w:r>
+              <w:rPr>
+                <w:highlight w:val="cyan"/>
+              </w:rPr>
+              <w:t>arrived</w:t>
+            </w:r>
+            <w:r>
+              <w:t xml:space="preserve"> yesterday but John </w:t>
+            </w:r>
+            <w:r>
+              <w:rPr>
+                <w:highlight w:val="cyan"/>
+              </w:rPr>
+              <w:t>left</w:t>
+            </w:r>
+            <w:r>
+              <w:t xml:space="preserve"> </w:t>
+            </w:r>
+            <w:r>
+              <w:rPr>
+                <w:highlight w:val="yellow"/>
+              </w:rPr>
+              <w:t>2 days before</w:t>
+            </w:r>
+            <w:r>
+              <w:t>.</w:t>
+            </w:r>
+          </w:p>
+        </w:tc>
+        <w:tc>
+          <w:tcPr>
+            <w:tcW w:w="4392" w:type="dxa"/>
+          </w:tcPr>
+          <w:p>
+            <w:r>
+              <w:t>X</w:t>
+            </w:r>
+          </w:p>
+        </w:tc>
+      </w:tr>
+      <w:tr>
+        <w:tc>
+          <w:tcPr>
+            <w:tcW w:w="468" w:type="dxa"/>
+          </w:tcPr>
+          <w:p/>
+        </w:tc>
+        <w:tc>
+          <w:tcPr>
+            <w:tcW w:w="8316" w:type="dxa"/>
+          </w:tcPr>
+          <w:p>
+            <w:r>
+              <w:t xml:space="preserve">She was afraid for </w:t>
+            </w:r>
+            <w:r>
+              <w:rPr>
+                <w:highlight w:val="yellow"/>
+              </w:rPr>
+              <w:t>2 hours</w:t>
+            </w:r>
+            <w:r>
+              <w:t xml:space="preserve"> after the </w:t>
+            </w:r>
+            <w:r>
+              <w:rPr>
+                <w:highlight w:val="cyan"/>
+              </w:rPr>
+              <w:t>attack</w:t>
+            </w:r>
+            <w:r>
+              <w:t>.</w:t>
+            </w:r>
+          </w:p>
+        </w:tc>
+        <w:tc>
+          <w:tcPr>
+            <w:tcW w:w="4392" w:type="dxa"/>
+          </w:tcPr>
+          <w:p/>
+        </w:tc>
+      </w:tr>
+      <w:tr>
+        <w:tc>
+          <w:tcPr>
+            <w:tcW w:w="468" w:type="dxa"/>
+          </w:tcPr>
+          <w:p/>
+        </w:tc>
+        <w:tc>
+          <w:tcPr>
+            <w:tcW w:w="8316" w:type="dxa"/>
+          </w:tcPr>
+          <w:p>
+            <w:r>
+              <w:t xml:space="preserve">John left between </w:t>
+            </w:r>
+            <w:r>
+              <w:rPr>
+                <w:highlight w:val="yellow"/>
+              </w:rPr>
+              <w:t>Monday</w:t>
+            </w:r>
+            <w:r>
+              <w:t xml:space="preserve"> and </w:t>
+            </w:r>
+            <w:r>
+              <w:rPr>
+                <w:highlight w:val="yellow"/>
+              </w:rPr>
+              <w:t>Wednesday</w:t>
+            </w:r>
+            <w:r>
+              <w:t>.</w:t>
+            </w:r>
+          </w:p>
+        </w:tc>
+        <w:tc>
+          <w:tcPr>
+            <w:tcW w:w="4392" w:type="dxa"/>
+          </w:tcPr>
+          <w:p/>
+        </w:tc>
+      </w:tr>
+    </w:tbl>
+    <w:p/>
+    <w:p>
+      <w:r>
+        <w:t xml:space="preserve">Cabot </w:t>
+      </w:r>
+      <w:r>
+        <w:t>sailed</w:t>
+      </w:r>
+      <w:r>
+        <w:t xml:space="preserve"> in 1497, </w:t>
+      </w:r>
+      <w:r>
+        <w:rPr>
+          <w:highlight w:val="yellow"/>
+        </w:rPr>
+        <w:t>five years after</w:t>
+      </w:r>
+      <w:r>
+        <w:t xml:space="preserve"> the European discovery of America</w:t>
+      </w:r>
+    </w:p>
     <w:sectPr>
       <w:pgSz w:w="15840" w:h="12240" w:orient="landscape"/>
-      <w:pgMar w:top="1296" w:right="1440" w:bottom="1296" w:left="1440" w:header="720" w:footer="720" w:gutter="0"/>
+      <w:pgMar w:top="864" w:right="1440" w:bottom="864" w:left="1440" w:header="720" w:footer="720" w:gutter="0"/>
       <w:cols w:space="720"/>
       <w:docGrid w:linePitch="360"/>
     </w:sectPr>
@@ -941,8 +2771,124 @@
       </w:rPr>
     </w:lvl>
   </w:abstractNum>
+  <w:abstractNum w:abstractNumId="1">
+    <w:nsid w:val="794E06B4"/>
+    <w:multiLevelType w:val="hybridMultilevel"/>
+    <w:tmpl w:val="6E08BB0E"/>
+    <w:lvl w:ilvl="0" w:tplc="CB284DA0">
+      <w:start w:val="2"/>
+      <w:numFmt w:val="bullet"/>
+      <w:lvlText w:val=""/>
+      <w:lvlJc w:val="left"/>
+      <w:pPr>
+        <w:ind w:left="720" w:hanging="360"/>
+      </w:pPr>
+      <w:rPr>
+        <w:rFonts w:ascii="Symbol" w:eastAsiaTheme="minorHAnsi" w:hAnsi="Symbol" w:cstheme="minorBidi" w:hint="default"/>
+      </w:rPr>
+    </w:lvl>
+    <w:lvl w:ilvl="1" w:tplc="04090003" w:tentative="1">
+      <w:start w:val="1"/>
+      <w:numFmt w:val="bullet"/>
+      <w:lvlText w:val="o"/>
+      <w:lvlJc w:val="left"/>
+      <w:pPr>
+        <w:ind w:left="1440" w:hanging="360"/>
+      </w:pPr>
+      <w:rPr>
+        <w:rFonts w:ascii="Courier New" w:hAnsi="Courier New" w:cs="Courier New" w:hint="default"/>
+      </w:rPr>
+    </w:lvl>
+    <w:lvl w:ilvl="2" w:tplc="04090005" w:tentative="1">
+      <w:start w:val="1"/>
+      <w:numFmt w:val="bullet"/>
+      <w:lvlText w:val=""/>
+      <w:lvlJc w:val="left"/>
+      <w:pPr>
+        <w:ind w:left="2160" w:hanging="360"/>
+      </w:pPr>
+      <w:rPr>
+        <w:rFonts w:ascii="Wingdings" w:hAnsi="Wingdings" w:hint="default"/>
+      </w:rPr>
+    </w:lvl>
+    <w:lvl w:ilvl="3" w:tplc="04090001" w:tentative="1">
+      <w:start w:val="1"/>
+      <w:numFmt w:val="bullet"/>
+      <w:lvlText w:val=""/>
+      <w:lvlJc w:val="left"/>
+      <w:pPr>
+        <w:ind w:left="2880" w:hanging="360"/>
+      </w:pPr>
+      <w:rPr>
+        <w:rFonts w:ascii="Symbol" w:hAnsi="Symbol" w:hint="default"/>
+      </w:rPr>
+    </w:lvl>
+    <w:lvl w:ilvl="4" w:tplc="04090003" w:tentative="1">
+      <w:start w:val="1"/>
+      <w:numFmt w:val="bullet"/>
+      <w:lvlText w:val="o"/>
+      <w:lvlJc w:val="left"/>
+      <w:pPr>
+        <w:ind w:left="3600" w:hanging="360"/>
+      </w:pPr>
+      <w:rPr>
+        <w:rFonts w:ascii="Courier New" w:hAnsi="Courier New" w:cs="Courier New" w:hint="default"/>
+      </w:rPr>
+    </w:lvl>
+    <w:lvl w:ilvl="5" w:tplc="04090005" w:tentative="1">
+      <w:start w:val="1"/>
+      <w:numFmt w:val="bullet"/>
+      <w:lvlText w:val=""/>
+      <w:lvlJc w:val="left"/>
+      <w:pPr>
+        <w:ind w:left="4320" w:hanging="360"/>
+      </w:pPr>
+      <w:rPr>
+        <w:rFonts w:ascii="Wingdings" w:hAnsi="Wingdings" w:hint="default"/>
+      </w:rPr>
+    </w:lvl>
+    <w:lvl w:ilvl="6" w:tplc="04090001" w:tentative="1">
+      <w:start w:val="1"/>
+      <w:numFmt w:val="bullet"/>
+      <w:lvlText w:val=""/>
+      <w:lvlJc w:val="left"/>
+      <w:pPr>
+        <w:ind w:left="5040" w:hanging="360"/>
+      </w:pPr>
+      <w:rPr>
+        <w:rFonts w:ascii="Symbol" w:hAnsi="Symbol" w:hint="default"/>
+      </w:rPr>
+    </w:lvl>
+    <w:lvl w:ilvl="7" w:tplc="04090003" w:tentative="1">
+      <w:start w:val="1"/>
+      <w:numFmt w:val="bullet"/>
+      <w:lvlText w:val="o"/>
+      <w:lvlJc w:val="left"/>
+      <w:pPr>
+        <w:ind w:left="5760" w:hanging="360"/>
+      </w:pPr>
+      <w:rPr>
+        <w:rFonts w:ascii="Courier New" w:hAnsi="Courier New" w:cs="Courier New" w:hint="default"/>
+      </w:rPr>
+    </w:lvl>
+    <w:lvl w:ilvl="8" w:tplc="04090005" w:tentative="1">
+      <w:start w:val="1"/>
+      <w:numFmt w:val="bullet"/>
+      <w:lvlText w:val=""/>
+      <w:lvlJc w:val="left"/>
+      <w:pPr>
+        <w:ind w:left="6480" w:hanging="360"/>
+      </w:pPr>
+      <w:rPr>
+        <w:rFonts w:ascii="Wingdings" w:hAnsi="Wingdings" w:hint="default"/>
+      </w:rPr>
+    </w:lvl>
+  </w:abstractNum>
   <w:num w:numId="1">
     <w:abstractNumId w:val="0"/>
+  </w:num>
+  <w:num w:numId="2">
+    <w:abstractNumId w:val="1"/>
   </w:num>
 </w:numbering>
 </file>
@@ -1281,6 +3227,52 @@
     <w:uiPriority w:val="99"/>
     <w:rsid w:val="00893807"/>
   </w:style>
+  <w:style w:type="paragraph" w:styleId="HTMLPreformatted">
+    <w:name w:val="HTML Preformatted"/>
+    <w:basedOn w:val="Normal"/>
+    <w:link w:val="HTMLPreformattedChar"/>
+    <w:uiPriority w:val="99"/>
+    <w:unhideWhenUsed/>
+    <w:rsid w:val="00A4115A"/>
+    <w:pPr>
+      <w:tabs>
+        <w:tab w:val="left" w:pos="916"/>
+        <w:tab w:val="left" w:pos="1832"/>
+        <w:tab w:val="left" w:pos="2748"/>
+        <w:tab w:val="left" w:pos="3664"/>
+        <w:tab w:val="left" w:pos="4580"/>
+        <w:tab w:val="left" w:pos="5496"/>
+        <w:tab w:val="left" w:pos="6412"/>
+        <w:tab w:val="left" w:pos="7328"/>
+        <w:tab w:val="left" w:pos="8244"/>
+        <w:tab w:val="left" w:pos="9160"/>
+        <w:tab w:val="left" w:pos="10076"/>
+        <w:tab w:val="left" w:pos="10992"/>
+        <w:tab w:val="left" w:pos="11908"/>
+        <w:tab w:val="left" w:pos="12824"/>
+        <w:tab w:val="left" w:pos="13740"/>
+        <w:tab w:val="left" w:pos="14656"/>
+      </w:tabs>
+      <w:spacing w:after="0" w:line="240" w:lineRule="auto"/>
+    </w:pPr>
+    <w:rPr>
+      <w:rFonts w:ascii="Courier New" w:eastAsia="Times New Roman" w:hAnsi="Courier New" w:cs="Courier New"/>
+      <w:sz w:val="20"/>
+      <w:szCs w:val="20"/>
+    </w:rPr>
+  </w:style>
+  <w:style w:type="character" w:customStyle="1" w:styleId="HTMLPreformattedChar">
+    <w:name w:val="HTML Preformatted Char"/>
+    <w:basedOn w:val="DefaultParagraphFont"/>
+    <w:link w:val="HTMLPreformatted"/>
+    <w:uiPriority w:val="99"/>
+    <w:rsid w:val="00A4115A"/>
+    <w:rPr>
+      <w:rFonts w:ascii="Courier New" w:eastAsia="Times New Roman" w:hAnsi="Courier New" w:cs="Courier New"/>
+      <w:sz w:val="20"/>
+      <w:szCs w:val="20"/>
+    </w:rPr>
+  </w:style>
 </w:styles>
 </file>
 
@@ -1618,6 +3610,52 @@
     <w:uiPriority w:val="99"/>
     <w:rsid w:val="00893807"/>
   </w:style>
+  <w:style w:type="paragraph" w:styleId="HTMLPreformatted">
+    <w:name w:val="HTML Preformatted"/>
+    <w:basedOn w:val="Normal"/>
+    <w:link w:val="HTMLPreformattedChar"/>
+    <w:uiPriority w:val="99"/>
+    <w:unhideWhenUsed/>
+    <w:rsid w:val="00A4115A"/>
+    <w:pPr>
+      <w:tabs>
+        <w:tab w:val="left" w:pos="916"/>
+        <w:tab w:val="left" w:pos="1832"/>
+        <w:tab w:val="left" w:pos="2748"/>
+        <w:tab w:val="left" w:pos="3664"/>
+        <w:tab w:val="left" w:pos="4580"/>
+        <w:tab w:val="left" w:pos="5496"/>
+        <w:tab w:val="left" w:pos="6412"/>
+        <w:tab w:val="left" w:pos="7328"/>
+        <w:tab w:val="left" w:pos="8244"/>
+        <w:tab w:val="left" w:pos="9160"/>
+        <w:tab w:val="left" w:pos="10076"/>
+        <w:tab w:val="left" w:pos="10992"/>
+        <w:tab w:val="left" w:pos="11908"/>
+        <w:tab w:val="left" w:pos="12824"/>
+        <w:tab w:val="left" w:pos="13740"/>
+        <w:tab w:val="left" w:pos="14656"/>
+      </w:tabs>
+      <w:spacing w:after="0" w:line="240" w:lineRule="auto"/>
+    </w:pPr>
+    <w:rPr>
+      <w:rFonts w:ascii="Courier New" w:eastAsia="Times New Roman" w:hAnsi="Courier New" w:cs="Courier New"/>
+      <w:sz w:val="20"/>
+      <w:szCs w:val="20"/>
+    </w:rPr>
+  </w:style>
+  <w:style w:type="character" w:customStyle="1" w:styleId="HTMLPreformattedChar">
+    <w:name w:val="HTML Preformatted Char"/>
+    <w:basedOn w:val="DefaultParagraphFont"/>
+    <w:link w:val="HTMLPreformatted"/>
+    <w:uiPriority w:val="99"/>
+    <w:rsid w:val="00A4115A"/>
+    <w:rPr>
+      <w:rFonts w:ascii="Courier New" w:eastAsia="Times New Roman" w:hAnsi="Courier New" w:cs="Courier New"/>
+      <w:sz w:val="20"/>
+      <w:szCs w:val="20"/>
+    </w:rPr>
+  </w:style>
 </w:styles>
 </file>
 
@@ -1904,4 +3942,16 @@
   <a:objectDefaults/>
   <a:extraClrSchemeLst/>
 </a:theme>
+</file>
+
+<file path=customXml/item1.xml><?xml version="1.0" encoding="utf-8"?>
+<b:Sources xmlns:b="http://schemas.openxmlformats.org/officeDocument/2006/bibliography" xmlns="http://schemas.openxmlformats.org/officeDocument/2006/bibliography" SelectedStyle="\APA.XSL" StyleName="APA"/>
+</file>
+
+<file path=customXml/itemProps1.xml><?xml version="1.0" encoding="utf-8"?>
+<ds:datastoreItem xmlns:ds="http://schemas.openxmlformats.org/officeDocument/2006/customXml" ds:itemID="{00B83189-5D08-4F3E-9B32-828FBEC4BFAD}">
+  <ds:schemaRefs>
+    <ds:schemaRef ds:uri="http://schemas.openxmlformats.org/officeDocument/2006/bibliography"/>
+  </ds:schemaRefs>
+</ds:datastoreItem>
 </file>
</xml_diff>